<commit_message>
libraries installed and default scene added
</commit_message>
<xml_diff>
--- a/words/proposal/Proposal.docx
+++ b/words/proposal/Proposal.docx
@@ -3613,7 +3613,6 @@
         <w:pStyle w:val="Heading1"/>
       </w:pPr>
       <w:r>
-        <w:lastRenderedPageBreak/>
         <w:t>Project Plan</w:t>
       </w:r>
       <w:r>
@@ -3624,9 +3623,9 @@
           <w:noProof/>
         </w:rPr>
         <w:drawing>
-          <wp:inline distT="0" distB="0" distL="0" distR="0" wp14:anchorId="0623277D" wp14:editId="59304666">
-            <wp:extent cx="6098193" cy="3708431"/>
-            <wp:effectExtent l="0" t="0" r="0" b="0"/>
+          <wp:inline distT="0" distB="0" distL="0" distR="0" wp14:anchorId="0623277D" wp14:editId="0DA3768B">
+            <wp:extent cx="5599487" cy="3405158"/>
+            <wp:effectExtent l="0" t="0" r="1270" b="0"/>
             <wp:docPr id="2" name="Picture 2" descr="Chart&#10;&#10;Description automatically generated"/>
             <wp:cNvGraphicFramePr>
               <a:graphicFrameLocks xmlns:a="http://schemas.openxmlformats.org/drawingml/2006/main" noChangeAspect="1"/>
@@ -3653,7 +3652,7 @@
                   <pic:spPr>
                     <a:xfrm>
                       <a:off x="0" y="0"/>
-                      <a:ext cx="6232883" cy="3790339"/>
+                      <a:ext cx="5727823" cy="3483202"/>
                     </a:xfrm>
                     <a:prstGeom prst="rect">
                       <a:avLst/>
@@ -3672,6 +3671,7 @@
         <w:pStyle w:val="Heading1"/>
       </w:pPr>
       <w:r>
+        <w:lastRenderedPageBreak/>
         <w:t>Risk Assessment</w:t>
       </w:r>
     </w:p>
@@ -4036,7 +4036,6 @@
           </w:tcPr>
           <w:p>
             <w:r>
-              <w:lastRenderedPageBreak/>
               <w:t>1.</w:t>
             </w:r>
             <w:r>
@@ -4527,6 +4526,7 @@
           </w:tcPr>
           <w:p>
             <w:r>
+              <w:lastRenderedPageBreak/>
               <w:t>2.5</w:t>
             </w:r>
           </w:p>
@@ -4953,7 +4953,6 @@
           </w:tcPr>
           <w:p>
             <w:r>
-              <w:lastRenderedPageBreak/>
               <w:t>3.6</w:t>
             </w:r>
           </w:p>
@@ -5142,7 +5141,10 @@
           </w:tcPr>
           <w:p>
             <w:r>
-              <w:t>15</w:t>
+              <w:t>1</w:t>
+            </w:r>
+            <w:r>
+              <w:t>0</w:t>
             </w:r>
           </w:p>
         </w:tc>
@@ -6273,15 +6275,23 @@
     <w:p>
       <w:pPr>
         <w:pStyle w:val="Heading1"/>
-      </w:pPr>
-      <w:r>
+        <w:rPr>
+          <w:sz w:val="24"/>
+          <w:szCs w:val="24"/>
+        </w:rPr>
+      </w:pPr>
+      <w:r>
+        <w:rPr>
+          <w:sz w:val="24"/>
+          <w:szCs w:val="24"/>
+        </w:rPr>
         <w:lastRenderedPageBreak/>
         <w:t>Ethics Checklist</w:t>
       </w:r>
     </w:p>
     <w:tbl>
       <w:tblPr>
-        <w:tblW w:w="9781" w:type="dxa"/>
+        <w:tblW w:w="9805" w:type="dxa"/>
         <w:tblInd w:w="108" w:type="dxa"/>
         <w:tblBorders>
           <w:top w:val="single" w:sz="8" w:space="0" w:color="BFBFBF"/>
@@ -6296,13 +6306,18 @@
       </w:tblPr>
       <w:tblGrid>
         <w:gridCol w:w="567"/>
-        <w:gridCol w:w="7938"/>
-        <w:gridCol w:w="1276"/>
+        <w:gridCol w:w="8529"/>
+        <w:gridCol w:w="685"/>
+        <w:gridCol w:w="24"/>
       </w:tblGrid>
       <w:tr>
-        <w:tc>
-          <w:tcPr>
-            <w:tcW w:w="8505" w:type="dxa"/>
+        <w:trPr>
+          <w:gridAfter w:val="1"/>
+          <w:wAfter w:w="24" w:type="dxa"/>
+        </w:trPr>
+        <w:tc>
+          <w:tcPr>
+            <w:tcW w:w="9096" w:type="dxa"/>
             <w:gridSpan w:val="2"/>
             <w:shd w:val="clear" w:color="auto" w:fill="F2F2F2"/>
             <w:tcMar>
@@ -6312,19 +6327,13 @@
           <w:p>
             <w:bookmarkStart w:id="97" w:name="_Hlk103881329"/>
             <w:r>
-              <w:t xml:space="preserve">A.1 If you answer YES to any of the questions in this block, you must apply to an appropriate external ethics committee for approval and log this approval as an External Application through Research Ethics Online - </w:t>
-            </w:r>
-            <w:r>
-              <w:rPr>
-                <w:color w:val="2E74B5"/>
-              </w:rPr>
-              <w:t>https://ethics.city.ac.uk/</w:t>
-            </w:r>
-          </w:p>
-        </w:tc>
-        <w:tc>
-          <w:tcPr>
-            <w:tcW w:w="1276" w:type="dxa"/>
+              <w:t xml:space="preserve">A.1 </w:t>
+            </w:r>
+          </w:p>
+        </w:tc>
+        <w:tc>
+          <w:tcPr>
+            <w:tcW w:w="685" w:type="dxa"/>
             <w:shd w:val="clear" w:color="auto" w:fill="F2F2F2"/>
             <w:vAlign w:val="bottom"/>
           </w:tcPr>
@@ -6332,6 +6341,10 @@
         </w:tc>
       </w:tr>
       <w:tr>
+        <w:trPr>
+          <w:gridAfter w:val="1"/>
+          <w:wAfter w:w="24" w:type="dxa"/>
+        </w:trPr>
         <w:tc>
           <w:tcPr>
             <w:tcW w:w="567" w:type="dxa"/>
@@ -6345,38 +6358,12 @@
         </w:tc>
         <w:tc>
           <w:tcPr>
-            <w:tcW w:w="7938" w:type="dxa"/>
+            <w:tcW w:w="8529" w:type="dxa"/>
             <w:shd w:val="clear" w:color="auto" w:fill="auto"/>
             <w:tcMar>
               <w:right w:w="170" w:type="dxa"/>
             </w:tcMar>
           </w:tcPr>
-          <w:p>
-            <w:r>
-              <w:t xml:space="preserve">Does your research require approval from the National Research Ethics Service (NRES)? </w:t>
-            </w:r>
-          </w:p>
-          <w:p>
-            <w:pPr>
-              <w:rPr>
-                <w:rStyle w:val="csrecinstructions"/>
-              </w:rPr>
-            </w:pPr>
-            <w:proofErr w:type="gramStart"/>
-            <w:r>
-              <w:rPr>
-                <w:rStyle w:val="csrecinstructions"/>
-              </w:rPr>
-              <w:t>e.g.</w:t>
-            </w:r>
-            <w:proofErr w:type="gramEnd"/>
-            <w:r>
-              <w:rPr>
-                <w:rStyle w:val="csrecinstructions"/>
-              </w:rPr>
-              <w:t xml:space="preserve"> because you are recruiting current NHS patients or staff?</w:t>
-            </w:r>
-          </w:p>
           <w:p>
             <w:pPr>
               <w:rPr>
@@ -6384,37 +6371,13 @@
               </w:rPr>
             </w:pPr>
             <w:r>
-              <w:rPr>
-                <w:rStyle w:val="csrecinstructions"/>
-              </w:rPr>
-              <w:t xml:space="preserve">If you are </w:t>
-            </w:r>
-            <w:proofErr w:type="gramStart"/>
-            <w:r>
-              <w:rPr>
-                <w:rStyle w:val="csrecinstructions"/>
-              </w:rPr>
-              <w:t>unsure</w:t>
-            </w:r>
-            <w:proofErr w:type="gramEnd"/>
-            <w:r>
-              <w:rPr>
-                <w:rStyle w:val="csrecinstructions"/>
-              </w:rPr>
-              <w:t xml:space="preserve"> try - </w:t>
-            </w:r>
-            <w:r>
-              <w:rPr>
-                <w:rStyle w:val="csrecinstructions"/>
-                <w:color w:val="2E74B5"/>
-              </w:rPr>
-              <w:t>https://www.hra.nhs.uk/approvals-amendments/what-approvals-do-i-need/</w:t>
-            </w:r>
-          </w:p>
-        </w:tc>
-        <w:tc>
-          <w:tcPr>
-            <w:tcW w:w="1276" w:type="dxa"/>
+              <w:t xml:space="preserve">Does your research require approval from the National Research Ethics Service (NRES)? </w:t>
+            </w:r>
+          </w:p>
+        </w:tc>
+        <w:tc>
+          <w:tcPr>
+            <w:tcW w:w="685" w:type="dxa"/>
           </w:tcPr>
           <w:p>
             <w:r>
@@ -6424,6 +6387,10 @@
         </w:tc>
       </w:tr>
       <w:tr>
+        <w:trPr>
+          <w:gridAfter w:val="1"/>
+          <w:wAfter w:w="24" w:type="dxa"/>
+        </w:trPr>
         <w:tc>
           <w:tcPr>
             <w:tcW w:w="567" w:type="dxa"/>
@@ -6436,47 +6403,29 @@
         </w:tc>
         <w:tc>
           <w:tcPr>
-            <w:tcW w:w="7938" w:type="dxa"/>
+            <w:tcW w:w="8529" w:type="dxa"/>
             <w:shd w:val="clear" w:color="auto" w:fill="auto"/>
             <w:tcMar>
               <w:right w:w="170" w:type="dxa"/>
             </w:tcMar>
           </w:tcPr>
           <w:p>
-            <w:r>
-              <w:t>Will you recruit participants who fall under the auspices of the Mental Capacity Act?</w:t>
-            </w:r>
-          </w:p>
-          <w:p>
             <w:pPr>
               <w:rPr>
                 <w:rStyle w:val="csrecinstructions"/>
+                <w:i w:val="0"/>
+                <w:color w:val="auto"/>
+                <w:sz w:val="24"/>
               </w:rPr>
             </w:pPr>
             <w:r>
-              <w:rPr>
-                <w:rStyle w:val="csrecinstructions"/>
-              </w:rPr>
-              <w:t>Such research needs to be approved by an external ethics committee such as NRES or the Social Care Research Ethics Committee</w:t>
-            </w:r>
-            <w:r>
-              <w:rPr>
-                <w:rStyle w:val="csrecinstructions"/>
-              </w:rPr>
-              <w:t xml:space="preserve"> - </w:t>
-            </w:r>
-            <w:r>
-              <w:rPr>
-                <w:rStyle w:val="csrecinstructions"/>
-                <w:color w:val="2E74B5"/>
-              </w:rPr>
-              <w:t>http://www.scie.org.uk/research/ethics-committee/</w:t>
-            </w:r>
-          </w:p>
-        </w:tc>
-        <w:tc>
-          <w:tcPr>
-            <w:tcW w:w="1276" w:type="dxa"/>
+              <w:t>Will you recruit participants who fall under the auspices of the Mental Capacity Act?</w:t>
+            </w:r>
+          </w:p>
+        </w:tc>
+        <w:tc>
+          <w:tcPr>
+            <w:tcW w:w="685" w:type="dxa"/>
           </w:tcPr>
           <w:p>
             <w:r>
@@ -6486,6 +6435,10 @@
         </w:tc>
       </w:tr>
       <w:tr>
+        <w:trPr>
+          <w:gridAfter w:val="1"/>
+          <w:wAfter w:w="24" w:type="dxa"/>
+        </w:trPr>
         <w:tc>
           <w:tcPr>
             <w:tcW w:w="567" w:type="dxa"/>
@@ -6498,50 +6451,44 @@
         </w:tc>
         <w:tc>
           <w:tcPr>
-            <w:tcW w:w="7938" w:type="dxa"/>
+            <w:tcW w:w="8529" w:type="dxa"/>
             <w:shd w:val="clear" w:color="auto" w:fill="auto"/>
             <w:tcMar>
               <w:right w:w="170" w:type="dxa"/>
             </w:tcMar>
           </w:tcPr>
           <w:p>
-            <w:r>
-              <w:t>Will you recruit any participants who are currently under the auspices of the Criminal Justice System, for example, but not limited to, people on remand, prisoners and those on probation?</w:t>
-            </w:r>
-          </w:p>
-          <w:p>
             <w:pPr>
               <w:rPr>
                 <w:rStyle w:val="csrecinstructions"/>
+                <w:sz w:val="24"/>
               </w:rPr>
             </w:pPr>
             <w:r>
-              <w:rPr>
-                <w:rStyle w:val="csrecinstructions"/>
-              </w:rPr>
-              <w:t>Such research needs to be authorised by the ethics approval system of the National Offender Management Service.</w:t>
-            </w:r>
-          </w:p>
-        </w:tc>
-        <w:tc>
-          <w:tcPr>
-            <w:tcW w:w="1276" w:type="dxa"/>
-          </w:tcPr>
-          <w:p>
-            <w:r>
-              <w:t xml:space="preserve"> </w:t>
-            </w:r>
-            <w:r>
-              <w:t xml:space="preserve"> NO</w:t>
+              <w:t>Will you recruit any participants who are currently under the auspices of the Criminal Justice System, for example, but not limited to, people on remand, prisoners and those on probation?</w:t>
+            </w:r>
+          </w:p>
+        </w:tc>
+        <w:tc>
+          <w:tcPr>
+            <w:tcW w:w="685" w:type="dxa"/>
+          </w:tcPr>
+          <w:p>
+            <w:r>
+              <w:t xml:space="preserve">  NO</w:t>
             </w:r>
           </w:p>
         </w:tc>
       </w:tr>
       <w:bookmarkEnd w:id="98"/>
       <w:tr>
-        <w:tc>
-          <w:tcPr>
-            <w:tcW w:w="8505" w:type="dxa"/>
+        <w:trPr>
+          <w:gridAfter w:val="1"/>
+          <w:wAfter w:w="24" w:type="dxa"/>
+        </w:trPr>
+        <w:tc>
+          <w:tcPr>
+            <w:tcW w:w="9096" w:type="dxa"/>
             <w:gridSpan w:val="2"/>
             <w:shd w:val="clear" w:color="auto" w:fill="F2F2F2"/>
             <w:tcMar>
@@ -6550,32 +6497,13 @@
           </w:tcPr>
           <w:p>
             <w:r>
-              <w:t>A.2 If you answer YES to any of the questions in this block, then unless you are applying to an external ethics committee, you must</w:t>
-            </w:r>
-            <w:r>
-              <w:t xml:space="preserve"> </w:t>
-            </w:r>
-            <w:r>
-              <w:t xml:space="preserve">apply for approval from </w:t>
-            </w:r>
-            <w:proofErr w:type="gramStart"/>
-            <w:r>
-              <w:t>the  Senate</w:t>
-            </w:r>
-            <w:proofErr w:type="gramEnd"/>
-            <w:r>
-              <w:t xml:space="preserve"> Research Ethics Committee (SREC) through Research Ethics Online -</w:t>
-            </w:r>
-          </w:p>
-          <w:p>
-            <w:r>
-              <w:t xml:space="preserve">  https://ethics.city.ac.uk/</w:t>
-            </w:r>
-          </w:p>
-        </w:tc>
-        <w:tc>
-          <w:tcPr>
-            <w:tcW w:w="1276" w:type="dxa"/>
+              <w:t xml:space="preserve">A.2 </w:t>
+            </w:r>
+          </w:p>
+        </w:tc>
+        <w:tc>
+          <w:tcPr>
+            <w:tcW w:w="685" w:type="dxa"/>
             <w:shd w:val="clear" w:color="auto" w:fill="F2F2F2"/>
             <w:vAlign w:val="bottom"/>
           </w:tcPr>
@@ -6583,6 +6511,10 @@
         </w:tc>
       </w:tr>
       <w:tr>
+        <w:trPr>
+          <w:gridAfter w:val="1"/>
+          <w:wAfter w:w="24" w:type="dxa"/>
+        </w:trPr>
         <w:tc>
           <w:tcPr>
             <w:tcW w:w="567" w:type="dxa"/>
@@ -6596,58 +6528,25 @@
         </w:tc>
         <w:tc>
           <w:tcPr>
-            <w:tcW w:w="7938" w:type="dxa"/>
+            <w:tcW w:w="8529" w:type="dxa"/>
             <w:tcMar>
               <w:right w:w="170" w:type="dxa"/>
             </w:tcMar>
           </w:tcPr>
           <w:p>
-            <w:r>
-              <w:t xml:space="preserve">Does </w:t>
-            </w:r>
-            <w:r>
-              <w:t xml:space="preserve">your research </w:t>
-            </w:r>
-            <w:r>
-              <w:t xml:space="preserve">involve </w:t>
-            </w:r>
-            <w:r>
-              <w:t>participants</w:t>
-            </w:r>
-            <w:r>
-              <w:t xml:space="preserve"> who </w:t>
-            </w:r>
-            <w:r>
-              <w:t xml:space="preserve">are </w:t>
-            </w:r>
-            <w:r>
-              <w:t>unable to give informed consent</w:t>
-            </w:r>
-            <w:r>
-              <w:t>?</w:t>
-            </w:r>
-          </w:p>
-          <w:p>
             <w:pPr>
               <w:rPr>
                 <w:rStyle w:val="csrecinstructions"/>
+                <w:sz w:val="24"/>
               </w:rPr>
             </w:pPr>
             <w:r>
+              <w:t>Does your research involve participants who are unable to give informed consent?</w:t>
+            </w:r>
+            <w:r>
               <w:rPr>
                 <w:rStyle w:val="csrecinstructions"/>
-              </w:rPr>
-              <w:t>For example, but not limited to, people who may have a degree of learning disability or mental health problem, that means they are unable to make an informed decision on their own behalf</w:t>
-            </w:r>
-            <w:r>
-              <w:rPr>
-                <w:rStyle w:val="csrecinstructions"/>
-              </w:rPr>
-              <w:t>.</w:t>
-            </w:r>
-            <w:r>
-              <w:rPr>
-                <w:rStyle w:val="csrecinstructions"/>
+                <w:sz w:val="24"/>
               </w:rPr>
               <w:t xml:space="preserve"> </w:t>
             </w:r>
@@ -6655,14 +6554,9 @@
         </w:tc>
         <w:tc>
           <w:tcPr>
-            <w:tcW w:w="1276" w:type="dxa"/>
-          </w:tcPr>
-          <w:p>
-            <w:pPr>
-              <w:rPr>
-                <w:rFonts w:cs="Arial"/>
-              </w:rPr>
-            </w:pPr>
+            <w:tcW w:w="685" w:type="dxa"/>
+          </w:tcPr>
+          <w:p>
             <w:r>
               <w:t xml:space="preserve"> NO</w:t>
             </w:r>
@@ -6670,6 +6564,10 @@
         </w:tc>
       </w:tr>
       <w:tr>
+        <w:trPr>
+          <w:gridAfter w:val="1"/>
+          <w:wAfter w:w="24" w:type="dxa"/>
+        </w:trPr>
         <w:tc>
           <w:tcPr>
             <w:tcW w:w="567" w:type="dxa"/>
@@ -6682,51 +6580,22 @@
         </w:tc>
         <w:tc>
           <w:tcPr>
-            <w:tcW w:w="7938" w:type="dxa"/>
+            <w:tcW w:w="8529" w:type="dxa"/>
             <w:tcMar>
               <w:right w:w="170" w:type="dxa"/>
             </w:tcMar>
           </w:tcPr>
           <w:p>
             <w:r>
-              <w:t xml:space="preserve">Is there a risk that </w:t>
-            </w:r>
-            <w:r>
-              <w:t>your</w:t>
-            </w:r>
-            <w:r>
-              <w:t xml:space="preserve"> </w:t>
-            </w:r>
-            <w:r>
-              <w:t>research</w:t>
-            </w:r>
-            <w:r>
-              <w:t xml:space="preserve"> might lead to disclosures from parti</w:t>
-            </w:r>
-            <w:r>
-              <w:t xml:space="preserve">cipants concerning their </w:t>
-            </w:r>
-            <w:r>
-              <w:t>involvem</w:t>
-            </w:r>
-            <w:r>
-              <w:t xml:space="preserve">ent in illegal </w:t>
-            </w:r>
-            <w:r>
-              <w:t>activities?</w:t>
-            </w:r>
-          </w:p>
-        </w:tc>
-        <w:tc>
-          <w:tcPr>
-            <w:tcW w:w="1276" w:type="dxa"/>
-          </w:tcPr>
-          <w:p>
-            <w:pPr>
-              <w:rPr>
-                <w:rFonts w:cs="Arial"/>
-              </w:rPr>
-            </w:pPr>
+              <w:t>Is there a risk that your research might lead to disclosures from participants concerning their involvement in illegal activities?</w:t>
+            </w:r>
+          </w:p>
+        </w:tc>
+        <w:tc>
+          <w:tcPr>
+            <w:tcW w:w="685" w:type="dxa"/>
+          </w:tcPr>
+          <w:p>
             <w:r>
               <w:t xml:space="preserve"> NO</w:t>
             </w:r>
@@ -6734,6 +6603,10 @@
         </w:tc>
       </w:tr>
       <w:tr>
+        <w:trPr>
+          <w:gridAfter w:val="1"/>
+          <w:wAfter w:w="24" w:type="dxa"/>
+        </w:trPr>
         <w:tc>
           <w:tcPr>
             <w:tcW w:w="567" w:type="dxa"/>
@@ -6746,39 +6619,22 @@
         </w:tc>
         <w:tc>
           <w:tcPr>
-            <w:tcW w:w="7938" w:type="dxa"/>
+            <w:tcW w:w="8529" w:type="dxa"/>
             <w:tcMar>
               <w:right w:w="170" w:type="dxa"/>
             </w:tcMar>
           </w:tcPr>
           <w:p>
             <w:r>
-              <w:t xml:space="preserve">Is there a risk that obscene and or illegal material may need to be accessed for </w:t>
-            </w:r>
-            <w:r>
-              <w:t>your research study (i</w:t>
-            </w:r>
-            <w:r>
-              <w:t>ncluding online content and other material</w:t>
-            </w:r>
-            <w:r>
-              <w:t>)</w:t>
-            </w:r>
-            <w:r>
-              <w:t>?</w:t>
-            </w:r>
-          </w:p>
-        </w:tc>
-        <w:tc>
-          <w:tcPr>
-            <w:tcW w:w="1276" w:type="dxa"/>
-          </w:tcPr>
-          <w:p>
-            <w:pPr>
-              <w:rPr>
-                <w:rFonts w:cs="Arial"/>
-              </w:rPr>
-            </w:pPr>
+              <w:t>Is there a risk that obscene and or illegal material may need to be accessed for your research study (including online content and other material)?</w:t>
+            </w:r>
+          </w:p>
+        </w:tc>
+        <w:tc>
+          <w:tcPr>
+            <w:tcW w:w="685" w:type="dxa"/>
+          </w:tcPr>
+          <w:p>
             <w:r>
               <w:t xml:space="preserve"> NO</w:t>
             </w:r>
@@ -6786,6 +6642,10 @@
         </w:tc>
       </w:tr>
       <w:tr>
+        <w:trPr>
+          <w:gridAfter w:val="1"/>
+          <w:wAfter w:w="24" w:type="dxa"/>
+        </w:trPr>
         <w:tc>
           <w:tcPr>
             <w:tcW w:w="567" w:type="dxa"/>
@@ -6800,7 +6660,7 @@
         </w:tc>
         <w:tc>
           <w:tcPr>
-            <w:tcW w:w="7938" w:type="dxa"/>
+            <w:tcW w:w="8529" w:type="dxa"/>
             <w:tcMar>
               <w:right w:w="170" w:type="dxa"/>
             </w:tcMar>
@@ -6826,14 +6686,9 @@
         </w:tc>
         <w:tc>
           <w:tcPr>
-            <w:tcW w:w="1276" w:type="dxa"/>
-          </w:tcPr>
-          <w:p>
-            <w:pPr>
-              <w:rPr>
-                <w:rFonts w:cs="Arial"/>
-              </w:rPr>
-            </w:pPr>
+            <w:tcW w:w="685" w:type="dxa"/>
+          </w:tcPr>
+          <w:p>
             <w:r>
               <w:t xml:space="preserve"> NO</w:t>
             </w:r>
@@ -6841,6 +6696,10 @@
         </w:tc>
       </w:tr>
       <w:tr>
+        <w:trPr>
+          <w:gridAfter w:val="1"/>
+          <w:wAfter w:w="24" w:type="dxa"/>
+        </w:trPr>
         <w:tc>
           <w:tcPr>
             <w:tcW w:w="567" w:type="dxa"/>
@@ -6853,73 +6712,36 @@
         </w:tc>
         <w:tc>
           <w:tcPr>
-            <w:tcW w:w="7938" w:type="dxa"/>
+            <w:tcW w:w="8529" w:type="dxa"/>
             <w:tcMar>
               <w:right w:w="170" w:type="dxa"/>
             </w:tcMar>
           </w:tcPr>
           <w:p>
             <w:r>
-              <w:t>Does your</w:t>
-            </w:r>
-            <w:r>
-              <w:t xml:space="preserve"> research involve </w:t>
-            </w:r>
-            <w:r>
-              <w:t>you</w:t>
-            </w:r>
-            <w:r>
-              <w:t xml:space="preserve"> travelling to another country outside of the UK, where the Foreign &amp; Commonwealth </w:t>
-            </w:r>
-            <w:r>
-              <w:t xml:space="preserve">Office </w:t>
-            </w:r>
-            <w:r>
-              <w:t>has issued a travel warning</w:t>
-            </w:r>
-            <w:r>
-              <w:t xml:space="preserve"> that affects the area in which you will study</w:t>
-            </w:r>
-            <w:r>
-              <w:t>?</w:t>
-            </w:r>
-          </w:p>
-          <w:p>
-            <w:r>
-              <w:lastRenderedPageBreak/>
-              <w:t xml:space="preserve">Please check the latest guidance from the FCO - </w:t>
-            </w:r>
-            <w:hyperlink r:id="rId36" w:history="1">
-              <w:r>
-                <w:rPr>
-                  <w:rStyle w:val="Hyperlink"/>
-                  <w:rFonts w:cs="Arial"/>
-                  <w:i/>
-                  <w:color w:val="2E74B5"/>
-                </w:rPr>
-                <w:t>http://www.fco.gov.uk/en/</w:t>
-              </w:r>
-            </w:hyperlink>
-          </w:p>
-        </w:tc>
-        <w:tc>
-          <w:tcPr>
-            <w:tcW w:w="1276" w:type="dxa"/>
-          </w:tcPr>
-          <w:p>
-            <w:pPr>
-              <w:rPr>
-                <w:rFonts w:cs="Arial"/>
-              </w:rPr>
-            </w:pPr>
-            <w:r>
-              <w:lastRenderedPageBreak/>
+              <w:t>Does your research involve you travelling to another country outside of the UK, where the Foreign &amp; Commonwealth Office has issued a travel warning that affects the area in which you will study?</w:t>
+            </w:r>
+            <w:r>
+              <w:t xml:space="preserve"> </w:t>
+            </w:r>
+          </w:p>
+        </w:tc>
+        <w:tc>
+          <w:tcPr>
+            <w:tcW w:w="685" w:type="dxa"/>
+          </w:tcPr>
+          <w:p>
+            <w:r>
               <w:t xml:space="preserve"> NO</w:t>
             </w:r>
           </w:p>
         </w:tc>
       </w:tr>
       <w:tr>
+        <w:trPr>
+          <w:gridAfter w:val="1"/>
+          <w:wAfter w:w="24" w:type="dxa"/>
+        </w:trPr>
         <w:tc>
           <w:tcPr>
             <w:tcW w:w="567" w:type="dxa"/>
@@ -6932,46 +6754,28 @@
         </w:tc>
         <w:tc>
           <w:tcPr>
-            <w:tcW w:w="7938" w:type="dxa"/>
+            <w:tcW w:w="8529" w:type="dxa"/>
             <w:tcMar>
               <w:right w:w="170" w:type="dxa"/>
             </w:tcMar>
           </w:tcPr>
           <w:p>
-            <w:r>
-              <w:t>Does your research involve invasive or intrusive procedures?</w:t>
-            </w:r>
-          </w:p>
-          <w:p>
             <w:pPr>
               <w:rPr>
                 <w:rStyle w:val="csrecinstructions"/>
+                <w:sz w:val="24"/>
               </w:rPr>
             </w:pPr>
             <w:r>
-              <w:rPr>
-                <w:rStyle w:val="csrecinstructions"/>
-              </w:rPr>
-              <w:t>T</w:t>
-            </w:r>
-            <w:r>
-              <w:rPr>
-                <w:rStyle w:val="csrecinstructions"/>
-              </w:rPr>
-              <w:t>hese may include, but are not limited to, electrical stimulation, heat, cold or bruising.</w:t>
-            </w:r>
-          </w:p>
-        </w:tc>
-        <w:tc>
-          <w:tcPr>
-            <w:tcW w:w="1276" w:type="dxa"/>
-          </w:tcPr>
-          <w:p>
-            <w:pPr>
-              <w:rPr>
-                <w:rFonts w:cs="Arial"/>
-              </w:rPr>
-            </w:pPr>
+              <w:t>Does your research involve invasive or intrusive procedures?</w:t>
+            </w:r>
+          </w:p>
+        </w:tc>
+        <w:tc>
+          <w:tcPr>
+            <w:tcW w:w="685" w:type="dxa"/>
+          </w:tcPr>
+          <w:p>
             <w:r>
               <w:t xml:space="preserve"> NO</w:t>
             </w:r>
@@ -6979,6 +6783,10 @@
         </w:tc>
       </w:tr>
       <w:tr>
+        <w:trPr>
+          <w:gridAfter w:val="1"/>
+          <w:wAfter w:w="24" w:type="dxa"/>
+        </w:trPr>
         <w:tc>
           <w:tcPr>
             <w:tcW w:w="567" w:type="dxa"/>
@@ -6991,7 +6799,7 @@
         </w:tc>
         <w:tc>
           <w:tcPr>
-            <w:tcW w:w="7938" w:type="dxa"/>
+            <w:tcW w:w="8529" w:type="dxa"/>
             <w:tcMar>
               <w:right w:w="170" w:type="dxa"/>
             </w:tcMar>
@@ -7004,7 +6812,7 @@
         </w:tc>
         <w:tc>
           <w:tcPr>
-            <w:tcW w:w="1276" w:type="dxa"/>
+            <w:tcW w:w="685" w:type="dxa"/>
           </w:tcPr>
           <w:p>
             <w:r>
@@ -7014,6 +6822,10 @@
         </w:tc>
       </w:tr>
       <w:tr>
+        <w:trPr>
+          <w:gridAfter w:val="1"/>
+          <w:wAfter w:w="24" w:type="dxa"/>
+        </w:trPr>
         <w:tc>
           <w:tcPr>
             <w:tcW w:w="567" w:type="dxa"/>
@@ -7026,37 +6838,20 @@
         </w:tc>
         <w:tc>
           <w:tcPr>
-            <w:tcW w:w="7938" w:type="dxa"/>
+            <w:tcW w:w="8529" w:type="dxa"/>
             <w:tcMar>
               <w:right w:w="170" w:type="dxa"/>
             </w:tcMar>
           </w:tcPr>
           <w:p>
-            <w:pPr>
-              <w:rPr>
-                <w:rFonts w:cs="Arial"/>
-              </w:rPr>
-            </w:pPr>
-            <w:r>
-              <w:t xml:space="preserve">Does your research involve the administration of </w:t>
-            </w:r>
-            <w:r>
-              <w:t>drug</w:t>
-            </w:r>
-            <w:r>
-              <w:t>s, placebos or other substances</w:t>
-            </w:r>
-            <w:r>
-              <w:t xml:space="preserve"> to study participants</w:t>
-            </w:r>
-            <w:r>
-              <w:t>?</w:t>
-            </w:r>
-          </w:p>
-        </w:tc>
-        <w:tc>
-          <w:tcPr>
-            <w:tcW w:w="1276" w:type="dxa"/>
+            <w:r>
+              <w:t>Does your research involve the administration of drugs, placebos or other substances to study participants?</w:t>
+            </w:r>
+          </w:p>
+        </w:tc>
+        <w:tc>
+          <w:tcPr>
+            <w:tcW w:w="685" w:type="dxa"/>
           </w:tcPr>
           <w:p>
             <w:r>
@@ -7067,58 +6862,25 @@
       </w:tr>
       <w:bookmarkEnd w:id="100"/>
       <w:tr>
-        <w:tc>
-          <w:tcPr>
-            <w:tcW w:w="8505" w:type="dxa"/>
+        <w:trPr>
+          <w:gridAfter w:val="1"/>
+          <w:wAfter w:w="24" w:type="dxa"/>
+        </w:trPr>
+        <w:tc>
+          <w:tcPr>
+            <w:tcW w:w="9096" w:type="dxa"/>
             <w:gridSpan w:val="2"/>
             <w:shd w:val="clear" w:color="auto" w:fill="F2F2F2"/>
           </w:tcPr>
           <w:p>
-            <w:pPr>
-              <w:rPr>
-                <w:color w:val="2E74B5"/>
-              </w:rPr>
-            </w:pPr>
-            <w:r>
-              <w:t>A.3 If you answer YES to any of the questions in this block, then unless you are applying to an external ethics committee or the SREC, you must</w:t>
-            </w:r>
-            <w:r>
-              <w:t xml:space="preserve"> </w:t>
-            </w:r>
-            <w:r>
-              <w:t xml:space="preserve">apply for approval from the Computer Science Research Ethics Committee (CSREC) through       Research Ethics Online - </w:t>
-            </w:r>
-            <w:r>
-              <w:rPr>
-                <w:color w:val="2E74B5"/>
-              </w:rPr>
-              <w:t>https://ethics.city.ac.uk/</w:t>
-            </w:r>
-          </w:p>
-          <w:p>
-            <w:r>
-              <w:t xml:space="preserve">Depending on the level of risk associated with your application, it </w:t>
-            </w:r>
-            <w:r>
-              <w:t xml:space="preserve">may be referred to the </w:t>
-            </w:r>
-            <w:r>
-              <w:t>Senate</w:t>
-            </w:r>
-            <w:r>
-              <w:t xml:space="preserve"> Research Ethics Committee</w:t>
-            </w:r>
-            <w:r>
-              <w:t>.</w:t>
-            </w:r>
-            <w:r>
-              <w:t xml:space="preserve"> </w:t>
-            </w:r>
-          </w:p>
-        </w:tc>
-        <w:tc>
-          <w:tcPr>
-            <w:tcW w:w="1276" w:type="dxa"/>
+            <w:r>
+              <w:t xml:space="preserve">A.3 </w:t>
+            </w:r>
+          </w:p>
+        </w:tc>
+        <w:tc>
+          <w:tcPr>
+            <w:tcW w:w="685" w:type="dxa"/>
             <w:shd w:val="clear" w:color="auto" w:fill="F2F2F2"/>
             <w:vAlign w:val="bottom"/>
           </w:tcPr>
@@ -7126,6 +6888,10 @@
         </w:tc>
       </w:tr>
       <w:tr>
+        <w:trPr>
+          <w:gridAfter w:val="1"/>
+          <w:wAfter w:w="24" w:type="dxa"/>
+        </w:trPr>
         <w:tc>
           <w:tcPr>
             <w:tcW w:w="567" w:type="dxa"/>
@@ -7139,35 +6905,20 @@
         </w:tc>
         <w:tc>
           <w:tcPr>
-            <w:tcW w:w="7938" w:type="dxa"/>
+            <w:tcW w:w="8529" w:type="dxa"/>
             <w:tcMar>
               <w:right w:w="170" w:type="dxa"/>
             </w:tcMar>
           </w:tcPr>
           <w:p>
             <w:r>
-              <w:t>Does your research involve</w:t>
-            </w:r>
-            <w:r>
-              <w:t xml:space="preserve"> participants </w:t>
-            </w:r>
-            <w:r>
-              <w:t xml:space="preserve">who are </w:t>
-            </w:r>
-            <w:r>
-              <w:t xml:space="preserve">under </w:t>
-            </w:r>
-            <w:r>
-              <w:t xml:space="preserve">the age of </w:t>
-            </w:r>
-            <w:r>
-              <w:t>18?</w:t>
-            </w:r>
-          </w:p>
-        </w:tc>
-        <w:tc>
-          <w:tcPr>
-            <w:tcW w:w="1276" w:type="dxa"/>
+              <w:t>Does your research involve participants who are under the age of 18?</w:t>
+            </w:r>
+          </w:p>
+        </w:tc>
+        <w:tc>
+          <w:tcPr>
+            <w:tcW w:w="685" w:type="dxa"/>
           </w:tcPr>
           <w:p>
             <w:r>
@@ -7177,6 +6928,10 @@
         </w:tc>
       </w:tr>
       <w:tr>
+        <w:trPr>
+          <w:gridAfter w:val="1"/>
+          <w:wAfter w:w="24" w:type="dxa"/>
+        </w:trPr>
         <w:tc>
           <w:tcPr>
             <w:tcW w:w="567" w:type="dxa"/>
@@ -7189,7 +6944,7 @@
         </w:tc>
         <w:tc>
           <w:tcPr>
-            <w:tcW w:w="7938" w:type="dxa"/>
+            <w:tcW w:w="8529" w:type="dxa"/>
             <w:tcMar>
               <w:right w:w="170" w:type="dxa"/>
             </w:tcMar>
@@ -7197,57 +6952,69 @@
           <w:p>
             <w:pPr>
               <w:rPr>
-                <w:lang w:val="en-US"/>
+                <w:rStyle w:val="csrecinstructions"/>
+                <w:sz w:val="24"/>
               </w:rPr>
             </w:pPr>
             <w:r>
               <w:t>Does your research involve</w:t>
-            </w:r>
-            <w:r>
-              <w:rPr>
-                <w:sz w:val="19"/>
-                <w:szCs w:val="19"/>
-                <w:lang w:val="en-US"/>
-              </w:rPr>
-              <w:t xml:space="preserve"> </w:t>
             </w:r>
             <w:r>
               <w:rPr>
                 <w:lang w:val="en-US"/>
               </w:rPr>
-              <w:t>adults who are vulnerable because of their social, psychological or medical circumstances</w:t>
-            </w:r>
-            <w:r>
-              <w:rPr>
-                <w:lang w:val="en-US"/>
-              </w:rPr>
-              <w:t xml:space="preserve"> (vulnerable adults)</w:t>
-            </w:r>
-            <w:r>
-              <w:rPr>
-                <w:lang w:val="en-US"/>
-              </w:rPr>
-              <w:t>?</w:t>
-            </w:r>
-          </w:p>
+              <w:t xml:space="preserve"> adults who are vulnerable because of their social, psychological or medical circumstances (vulnerable adults)?</w:t>
+            </w:r>
+          </w:p>
+        </w:tc>
+        <w:tc>
+          <w:tcPr>
+            <w:tcW w:w="685" w:type="dxa"/>
+          </w:tcPr>
+          <w:p>
+            <w:r>
+              <w:t xml:space="preserve"> NO</w:t>
+            </w:r>
+          </w:p>
+        </w:tc>
+      </w:tr>
+      <w:tr>
+        <w:trPr>
+          <w:gridAfter w:val="1"/>
+          <w:wAfter w:w="24" w:type="dxa"/>
+        </w:trPr>
+        <w:tc>
+          <w:tcPr>
+            <w:tcW w:w="567" w:type="dxa"/>
+          </w:tcPr>
+          <w:p>
+            <w:r>
+              <w:t>3.3</w:t>
+            </w:r>
+          </w:p>
+        </w:tc>
+        <w:tc>
+          <w:tcPr>
+            <w:tcW w:w="8529" w:type="dxa"/>
+            <w:tcMar>
+              <w:right w:w="170" w:type="dxa"/>
+            </w:tcMar>
+          </w:tcPr>
           <w:p>
             <w:pPr>
               <w:rPr>
                 <w:rStyle w:val="csrecinstructions"/>
+                <w:sz w:val="24"/>
               </w:rPr>
             </w:pPr>
             <w:r>
-              <w:rPr>
-                <w:rStyle w:val="csrecinstructions"/>
-                <w:sz w:val="20"/>
-              </w:rPr>
-              <w:t>This includes adults with cognitive and / or learning disabilities, adults with physical disabilities and older people.</w:t>
-            </w:r>
-          </w:p>
-        </w:tc>
-        <w:tc>
-          <w:tcPr>
-            <w:tcW w:w="1276" w:type="dxa"/>
+              <w:t xml:space="preserve">Are participants recruited because they are staff or students of City, University of London? </w:t>
+            </w:r>
+          </w:p>
+        </w:tc>
+        <w:tc>
+          <w:tcPr>
+            <w:tcW w:w="685" w:type="dxa"/>
           </w:tcPr>
           <w:p>
             <w:r>
@@ -7257,58 +7024,36 @@
         </w:tc>
       </w:tr>
       <w:tr>
+        <w:trPr>
+          <w:gridAfter w:val="1"/>
+          <w:wAfter w:w="24" w:type="dxa"/>
+        </w:trPr>
         <w:tc>
           <w:tcPr>
             <w:tcW w:w="567" w:type="dxa"/>
           </w:tcPr>
           <w:p>
             <w:r>
-              <w:t>3.3</w:t>
-            </w:r>
-          </w:p>
-        </w:tc>
-        <w:tc>
-          <w:tcPr>
-            <w:tcW w:w="7938" w:type="dxa"/>
+              <w:t>3.4</w:t>
+            </w:r>
+          </w:p>
+        </w:tc>
+        <w:tc>
+          <w:tcPr>
+            <w:tcW w:w="8529" w:type="dxa"/>
             <w:tcMar>
               <w:right w:w="170" w:type="dxa"/>
             </w:tcMar>
           </w:tcPr>
           <w:p>
             <w:r>
-              <w:t xml:space="preserve">Are participants recruited because they are staff or students of City, University of London? </w:t>
-            </w:r>
-          </w:p>
-          <w:p>
-            <w:pPr>
-              <w:rPr>
-                <w:rStyle w:val="csrecinstructions"/>
-              </w:rPr>
-            </w:pPr>
-            <w:r>
-              <w:rPr>
-                <w:rStyle w:val="csrecinstructions"/>
-              </w:rPr>
-              <w:t>For example, students studying on a particular course or module.</w:t>
-            </w:r>
-          </w:p>
-          <w:p>
-            <w:pPr>
-              <w:rPr>
-                <w:rStyle w:val="csrecinstructions"/>
-              </w:rPr>
-            </w:pPr>
-            <w:r>
-              <w:rPr>
-                <w:rStyle w:val="csrecinstructions"/>
-              </w:rPr>
-              <w:t>If yes, then approval is also required from the Head of Department or Programme Director.</w:t>
-            </w:r>
-          </w:p>
-        </w:tc>
-        <w:tc>
-          <w:tcPr>
-            <w:tcW w:w="1276" w:type="dxa"/>
+              <w:t>Does your research involve intentional deception of participants?</w:t>
+            </w:r>
+          </w:p>
+        </w:tc>
+        <w:tc>
+          <w:tcPr>
+            <w:tcW w:w="685" w:type="dxa"/>
           </w:tcPr>
           <w:p>
             <w:r>
@@ -7318,50 +7063,37 @@
         </w:tc>
       </w:tr>
       <w:tr>
+        <w:trPr>
+          <w:gridAfter w:val="1"/>
+          <w:wAfter w:w="24" w:type="dxa"/>
+        </w:trPr>
         <w:tc>
           <w:tcPr>
             <w:tcW w:w="567" w:type="dxa"/>
           </w:tcPr>
           <w:p>
             <w:r>
-              <w:t>3.4</w:t>
-            </w:r>
-          </w:p>
-        </w:tc>
-        <w:tc>
-          <w:tcPr>
-            <w:tcW w:w="7938" w:type="dxa"/>
+              <w:lastRenderedPageBreak/>
+              <w:t>3.5</w:t>
+            </w:r>
+          </w:p>
+        </w:tc>
+        <w:tc>
+          <w:tcPr>
+            <w:tcW w:w="8529" w:type="dxa"/>
             <w:tcMar>
               <w:right w:w="170" w:type="dxa"/>
             </w:tcMar>
           </w:tcPr>
           <w:p>
             <w:r>
-              <w:t xml:space="preserve">Does </w:t>
-            </w:r>
-            <w:r>
-              <w:t>your</w:t>
-            </w:r>
-            <w:r>
-              <w:t xml:space="preserve"> </w:t>
-            </w:r>
-            <w:r>
-              <w:t>research</w:t>
-            </w:r>
-            <w:r>
-              <w:t xml:space="preserve"> </w:t>
-            </w:r>
-            <w:r>
-              <w:t>involve intentional deception</w:t>
-            </w:r>
-            <w:r>
-              <w:t xml:space="preserve"> of participants?</w:t>
-            </w:r>
-          </w:p>
-        </w:tc>
-        <w:tc>
-          <w:tcPr>
-            <w:tcW w:w="1276" w:type="dxa"/>
+              <w:t xml:space="preserve">Does your research involve participants taking part without their informed consent? </w:t>
+            </w:r>
+          </w:p>
+        </w:tc>
+        <w:tc>
+          <w:tcPr>
+            <w:tcW w:w="685" w:type="dxa"/>
           </w:tcPr>
           <w:p>
             <w:r>
@@ -7371,6 +7103,10 @@
         </w:tc>
       </w:tr>
       <w:tr>
+        <w:trPr>
+          <w:gridAfter w:val="1"/>
+          <w:wAfter w:w="24" w:type="dxa"/>
+        </w:trPr>
         <w:tc>
           <w:tcPr>
             <w:tcW w:w="567" w:type="dxa"/>
@@ -7383,23 +7119,20 @@
         </w:tc>
         <w:tc>
           <w:tcPr>
-            <w:tcW w:w="7938" w:type="dxa"/>
+            <w:tcW w:w="8529" w:type="dxa"/>
             <w:tcMar>
               <w:right w:w="170" w:type="dxa"/>
             </w:tcMar>
           </w:tcPr>
           <w:p>
             <w:r>
-              <w:t>Does your research involve participants taking part without their informed consent?</w:t>
-            </w:r>
-            <w:r>
-              <w:t xml:space="preserve"> </w:t>
-            </w:r>
-          </w:p>
-        </w:tc>
-        <w:tc>
-          <w:tcPr>
-            <w:tcW w:w="1276" w:type="dxa"/>
+              <w:t>Is the risk posed to participants greater than that in normal working life?</w:t>
+            </w:r>
+          </w:p>
+        </w:tc>
+        <w:tc>
+          <w:tcPr>
+            <w:tcW w:w="685" w:type="dxa"/>
           </w:tcPr>
           <w:p>
             <w:r>
@@ -7409,47 +7142,10 @@
         </w:tc>
       </w:tr>
       <w:tr>
-        <w:tc>
-          <w:tcPr>
-            <w:tcW w:w="567" w:type="dxa"/>
-          </w:tcPr>
-          <w:p>
-            <w:r>
-              <w:t>3.5</w:t>
-            </w:r>
-          </w:p>
-        </w:tc>
-        <w:tc>
-          <w:tcPr>
-            <w:tcW w:w="7938" w:type="dxa"/>
-            <w:tcMar>
-              <w:right w:w="170" w:type="dxa"/>
-            </w:tcMar>
-          </w:tcPr>
-          <w:p>
-            <w:r>
-              <w:t xml:space="preserve">Is the risk posed </w:t>
-            </w:r>
-            <w:r>
-              <w:t xml:space="preserve">to participants greater than </w:t>
-            </w:r>
-            <w:r>
-              <w:t>that in normal working life?</w:t>
-            </w:r>
-          </w:p>
-        </w:tc>
-        <w:tc>
-          <w:tcPr>
-            <w:tcW w:w="1276" w:type="dxa"/>
-          </w:tcPr>
-          <w:p>
-            <w:r>
-              <w:t xml:space="preserve"> NO</w:t>
-            </w:r>
-          </w:p>
-        </w:tc>
-      </w:tr>
-      <w:tr>
+        <w:trPr>
+          <w:gridAfter w:val="1"/>
+          <w:wAfter w:w="24" w:type="dxa"/>
+        </w:trPr>
         <w:tc>
           <w:tcPr>
             <w:tcW w:w="567" w:type="dxa"/>
@@ -7465,7 +7161,7 @@
         </w:tc>
         <w:tc>
           <w:tcPr>
-            <w:tcW w:w="7938" w:type="dxa"/>
+            <w:tcW w:w="8529" w:type="dxa"/>
             <w:tcBorders>
               <w:bottom w:val="single" w:sz="8" w:space="0" w:color="BFBFBF"/>
             </w:tcBorders>
@@ -7475,31 +7171,13 @@
           </w:tcPr>
           <w:p>
             <w:r>
-              <w:t xml:space="preserve">Is the risk posed </w:t>
-            </w:r>
-            <w:r>
-              <w:t xml:space="preserve">to </w:t>
-            </w:r>
-            <w:r>
-              <w:t xml:space="preserve">you, the </w:t>
-            </w:r>
-            <w:r>
-              <w:t>researcher</w:t>
-            </w:r>
-            <w:r>
-              <w:t xml:space="preserve">(s), </w:t>
-            </w:r>
-            <w:r>
-              <w:t>greater than that in normal working life</w:t>
-            </w:r>
-            <w:r>
-              <w:t>?</w:t>
-            </w:r>
-          </w:p>
-        </w:tc>
-        <w:tc>
-          <w:tcPr>
-            <w:tcW w:w="1276" w:type="dxa"/>
+              <w:t>Is the risk posed to you, the researcher(s), greater than that in normal working life?</w:t>
+            </w:r>
+          </w:p>
+        </w:tc>
+        <w:tc>
+          <w:tcPr>
+            <w:tcW w:w="685" w:type="dxa"/>
             <w:tcBorders>
               <w:bottom w:val="single" w:sz="8" w:space="0" w:color="BFBFBF"/>
             </w:tcBorders>
@@ -7513,43 +7191,25 @@
       </w:tr>
       <w:bookmarkEnd w:id="101"/>
       <w:tr>
-        <w:tc>
-          <w:tcPr>
-            <w:tcW w:w="8505" w:type="dxa"/>
+        <w:trPr>
+          <w:gridAfter w:val="1"/>
+          <w:wAfter w:w="24" w:type="dxa"/>
+        </w:trPr>
+        <w:tc>
+          <w:tcPr>
+            <w:tcW w:w="9096" w:type="dxa"/>
             <w:gridSpan w:val="2"/>
             <w:shd w:val="clear" w:color="auto" w:fill="F2F2F2"/>
           </w:tcPr>
           <w:p>
             <w:r>
-              <w:t>A.4 If you answer YES to the following question and</w:t>
-            </w:r>
-            <w:r>
-              <w:t xml:space="preserve"> your answer</w:t>
-            </w:r>
-            <w:r>
-              <w:t>s</w:t>
-            </w:r>
-            <w:r>
-              <w:t xml:space="preserve"> </w:t>
-            </w:r>
-            <w:r>
-              <w:t>to all other questions in sections A1, A2 and A3 are NO, then your project is deemed to be of         MINIMAL RISK.</w:t>
-            </w:r>
-          </w:p>
-          <w:p>
-            <w:r>
-              <w:t>If this is the case, then you can apply for approval through your supervisor under PROPORTIONATE REVIEW. You do so by completing PART B of this form.</w:t>
-            </w:r>
-          </w:p>
-          <w:p>
-            <w:r>
-              <w:t>If you have answered NO to all questions on this form, then your project does not require ethical approval. You should submit and retain this form as evidence of this.</w:t>
-            </w:r>
-          </w:p>
-        </w:tc>
-        <w:tc>
-          <w:tcPr>
-            <w:tcW w:w="1276" w:type="dxa"/>
+              <w:t xml:space="preserve">A.4 </w:t>
+            </w:r>
+          </w:p>
+        </w:tc>
+        <w:tc>
+          <w:tcPr>
+            <w:tcW w:w="685" w:type="dxa"/>
             <w:shd w:val="clear" w:color="auto" w:fill="F2F2F2"/>
             <w:vAlign w:val="bottom"/>
           </w:tcPr>
@@ -7557,6 +7217,10 @@
         </w:tc>
       </w:tr>
       <w:tr>
+        <w:trPr>
+          <w:gridAfter w:val="1"/>
+          <w:wAfter w:w="24" w:type="dxa"/>
+        </w:trPr>
         <w:tc>
           <w:tcPr>
             <w:tcW w:w="567" w:type="dxa"/>
@@ -7564,30 +7228,20 @@
           <w:p>
             <w:bookmarkStart w:id="102" w:name="_Hlk103881288"/>
             <w:r>
-              <w:lastRenderedPageBreak/>
               <w:t>4</w:t>
             </w:r>
           </w:p>
         </w:tc>
         <w:tc>
           <w:tcPr>
-            <w:tcW w:w="7938" w:type="dxa"/>
+            <w:tcW w:w="8529" w:type="dxa"/>
             <w:tcMar>
               <w:right w:w="170" w:type="dxa"/>
             </w:tcMar>
           </w:tcPr>
           <w:p>
             <w:r>
-              <w:t xml:space="preserve">Does </w:t>
-            </w:r>
-            <w:r>
-              <w:t>your</w:t>
-            </w:r>
-            <w:r>
-              <w:t xml:space="preserve"> pro</w:t>
-            </w:r>
-            <w:r>
-              <w:t>ject involve human participants or their identifiable personal data?</w:t>
+              <w:t>Does your project involve human participants or their identifiable personal data?</w:t>
             </w:r>
           </w:p>
           <w:p>
@@ -7598,7 +7252,7 @@
         </w:tc>
         <w:tc>
           <w:tcPr>
-            <w:tcW w:w="1276" w:type="dxa"/>
+            <w:tcW w:w="685" w:type="dxa"/>
           </w:tcPr>
           <w:p>
             <w:r>
@@ -7609,32 +7263,10 @@
       </w:tr>
       <w:bookmarkEnd w:id="97"/>
       <w:bookmarkEnd w:id="102"/>
-    </w:tbl>
-    <w:p/>
-    <w:tbl>
-      <w:tblPr>
-        <w:tblW w:w="9214" w:type="dxa"/>
-        <w:tblInd w:w="108" w:type="dxa"/>
-        <w:tblBorders>
-          <w:top w:val="single" w:sz="8" w:space="0" w:color="BFBFBF"/>
-          <w:left w:val="single" w:sz="8" w:space="0" w:color="BFBFBF"/>
-          <w:bottom w:val="single" w:sz="8" w:space="0" w:color="BFBFBF"/>
-          <w:right w:val="single" w:sz="8" w:space="0" w:color="BFBFBF"/>
-          <w:insideH w:val="single" w:sz="8" w:space="0" w:color="BFBFBF"/>
-          <w:insideV w:val="single" w:sz="8" w:space="0" w:color="BFBFBF"/>
-        </w:tblBorders>
-        <w:tblLayout w:type="fixed"/>
-        <w:tblLook w:val="01E0" w:firstRow="1" w:lastRow="1" w:firstColumn="1" w:lastColumn="1" w:noHBand="0" w:noVBand="0"/>
-      </w:tblPr>
-      <w:tblGrid>
-        <w:gridCol w:w="567"/>
-        <w:gridCol w:w="7371"/>
-        <w:gridCol w:w="1276"/>
-      </w:tblGrid>
       <w:tr>
         <w:tc>
           <w:tcPr>
-            <w:tcW w:w="7938" w:type="dxa"/>
+            <w:tcW w:w="9096" w:type="dxa"/>
             <w:gridSpan w:val="2"/>
             <w:shd w:val="clear" w:color="auto" w:fill="F2F2F2"/>
             <w:tcMar>
@@ -7644,38 +7276,17 @@
           <w:p>
             <w:r>
               <w:br w:type="page"/>
-              <w:t>B.2 If t</w:t>
-            </w:r>
-            <w:r>
-              <w:t xml:space="preserve">he </w:t>
-            </w:r>
-            <w:r>
-              <w:t>answer to the following question</w:t>
-            </w:r>
-            <w:r>
-              <w:t xml:space="preserve"> </w:t>
-            </w:r>
-            <w:r>
-              <w:t xml:space="preserve">(B2) is YES, </w:t>
-            </w:r>
-            <w:r>
-              <w:t xml:space="preserve">you </w:t>
-            </w:r>
-            <w:r>
-              <w:t>must provide details</w:t>
-            </w:r>
-          </w:p>
-        </w:tc>
-        <w:tc>
-          <w:tcPr>
-            <w:tcW w:w="1276" w:type="dxa"/>
+              <w:t xml:space="preserve">B.2 </w:t>
+            </w:r>
+          </w:p>
+        </w:tc>
+        <w:tc>
+          <w:tcPr>
+            <w:tcW w:w="709" w:type="dxa"/>
+            <w:gridSpan w:val="2"/>
             <w:shd w:val="clear" w:color="auto" w:fill="F2F2F2"/>
           </w:tcPr>
-          <w:p>
-            <w:r>
-              <w:t>Delete as appropriate</w:t>
-            </w:r>
-          </w:p>
+          <w:p/>
         </w:tc>
       </w:tr>
       <w:tr>
@@ -7691,46 +7302,22 @@
         </w:tc>
         <w:tc>
           <w:tcPr>
-            <w:tcW w:w="7371" w:type="dxa"/>
+            <w:tcW w:w="8529" w:type="dxa"/>
             <w:shd w:val="clear" w:color="auto" w:fill="auto"/>
             <w:tcMar>
               <w:right w:w="170" w:type="dxa"/>
             </w:tcMar>
           </w:tcPr>
           <w:p>
-            <w:pPr>
-              <w:rPr>
-                <w:i/>
-              </w:rPr>
-            </w:pPr>
-            <w:r>
-              <w:t>Will the research be conducted in the participant’s home</w:t>
-            </w:r>
-            <w:r>
-              <w:t xml:space="preserve"> or other non-University location?</w:t>
-            </w:r>
-          </w:p>
-          <w:p>
-            <w:r>
-              <w:t xml:space="preserve">    </w:t>
-            </w:r>
-            <w:r>
-              <w:t xml:space="preserve">If </w:t>
-            </w:r>
-            <w:r>
-              <w:rPr>
-                <w:b/>
-              </w:rPr>
-              <w:t>YES</w:t>
-            </w:r>
-            <w:r>
-              <w:t>, you must provide details of how your safety will be ensured.</w:t>
-            </w:r>
-          </w:p>
-        </w:tc>
-        <w:tc>
-          <w:tcPr>
-            <w:tcW w:w="1276" w:type="dxa"/>
+            <w:r>
+              <w:t>Will the research be conducted in the participant’s home or other non-University location?</w:t>
+            </w:r>
+          </w:p>
+        </w:tc>
+        <w:tc>
+          <w:tcPr>
+            <w:tcW w:w="709" w:type="dxa"/>
+            <w:gridSpan w:val="2"/>
           </w:tcPr>
           <w:p>
             <w:r>
@@ -7779,26 +7366,6 @@
               <w:t>B.3 Attachments</w:t>
             </w:r>
           </w:p>
-          <w:p>
-            <w:proofErr w:type="gramStart"/>
-            <w:r>
-              <w:t>ALL of</w:t>
-            </w:r>
-            <w:proofErr w:type="gramEnd"/>
-            <w:r>
-              <w:t xml:space="preserve"> the following documents MUST be provided to supervisors if applicable.</w:t>
-            </w:r>
-          </w:p>
-          <w:p>
-            <w:r>
-              <w:t>All must be considered prior to final approval by supervisors.</w:t>
-            </w:r>
-          </w:p>
-          <w:p>
-            <w:r>
-              <w:t>A written record of final approval must be provided and retained.</w:t>
-            </w:r>
-          </w:p>
         </w:tc>
         <w:tc>
           <w:tcPr>
@@ -7894,29 +7461,14 @@
             <w:bookmarkStart w:id="106" w:name="_Hlk103881955"/>
             <w:bookmarkEnd w:id="103"/>
             <w:r>
-              <w:t xml:space="preserve">Details of </w:t>
-            </w:r>
-            <w:r>
-              <w:t xml:space="preserve">arrangements to ensure that material and/or private information obtained from or about the participating individuals </w:t>
-            </w:r>
-            <w:r>
-              <w:t xml:space="preserve">will </w:t>
-            </w:r>
-            <w:r>
-              <w:t>remain confidential</w:t>
-            </w:r>
-            <w:r>
-              <w:t xml:space="preserve"> (see B1.5)</w:t>
+              <w:t>Details of arrangements to ensure that material and/or private information obtained from or about the participating individuals will remain confidential (see B1.5)</w:t>
             </w:r>
           </w:p>
           <w:bookmarkEnd w:id="104"/>
           <w:bookmarkEnd w:id="105"/>
           <w:p>
             <w:r>
-              <w:t xml:space="preserve">    </w:t>
-            </w:r>
-            <w:r>
-              <w:t>Any personal data must be acquired, stored and made accessible</w:t>
+              <w:t xml:space="preserve">    Any personal data must be acquired, stored and made accessible</w:t>
             </w:r>
           </w:p>
           <w:p>
@@ -8072,10 +7624,7 @@
           </w:p>
           <w:p>
             <w:r>
-              <w:t xml:space="preserve">    </w:t>
-            </w:r>
-            <w:r>
-              <w:t>sharing a Qualtrics survey with your supervisor is recommended.</w:t>
+              <w:t xml:space="preserve">    sharing a Qualtrics survey with your supervisor is recommended.</w:t>
             </w:r>
           </w:p>
         </w:tc>
@@ -8147,7 +7696,6 @@
           </w:tcPr>
           <w:p>
             <w:r>
-              <w:lastRenderedPageBreak/>
               <w:t xml:space="preserve">Permission from external organisations or Head of Department**                                                 </w:t>
             </w:r>
           </w:p>
@@ -8190,12 +7738,11 @@
       </w:tr>
     </w:tbl>
     <w:p/>
-    <w:p/>
     <w:tbl>
       <w:tblPr>
-        <w:tblpPr w:leftFromText="181" w:rightFromText="181" w:vertAnchor="text" w:horzAnchor="margin" w:tblpY="427"/>
+        <w:tblpPr w:leftFromText="181" w:rightFromText="181" w:vertAnchor="text" w:horzAnchor="margin" w:tblpY="-309"/>
         <w:tblOverlap w:val="never"/>
-        <w:tblW w:w="9180" w:type="dxa"/>
+        <w:tblW w:w="9204" w:type="dxa"/>
         <w:tblBorders>
           <w:top w:val="single" w:sz="8" w:space="0" w:color="BFBFBF"/>
           <w:left w:val="single" w:sz="8" w:space="0" w:color="BFBFBF"/>
@@ -8208,16 +7755,18 @@
         <w:tblLook w:val="01E0" w:firstRow="1" w:lastRow="1" w:firstColumn="1" w:lastColumn="1" w:noHBand="0" w:noVBand="0"/>
       </w:tblPr>
       <w:tblGrid>
-        <w:gridCol w:w="9180"/>
+        <w:gridCol w:w="9204"/>
       </w:tblGrid>
       <w:tr>
         <w:tc>
           <w:tcPr>
-            <w:tcW w:w="9180" w:type="dxa"/>
+            <w:tcW w:w="9204" w:type="dxa"/>
+            <w:shd w:val="clear" w:color="auto" w:fill="A6A6A6" w:themeFill="background1" w:themeFillShade="A6"/>
             <w:tcMar>
               <w:right w:w="170" w:type="dxa"/>
             </w:tcMar>
           </w:tcPr>
+          <w:p/>
           <w:p>
             <w:r>
               <w:t>Details on how safety will be assured in any non-University location, including risk assessment if required (see B2)</w:t>
@@ -8228,7 +7777,7 @@
       <w:tr>
         <w:tc>
           <w:tcPr>
-            <w:tcW w:w="9180" w:type="dxa"/>
+            <w:tcW w:w="9204" w:type="dxa"/>
             <w:tcMar>
               <w:right w:w="170" w:type="dxa"/>
             </w:tcMar>
@@ -8250,34 +7799,20 @@
       <w:tr>
         <w:tc>
           <w:tcPr>
-            <w:tcW w:w="9180" w:type="dxa"/>
+            <w:tcW w:w="9204" w:type="dxa"/>
+            <w:shd w:val="clear" w:color="auto" w:fill="A6A6A6" w:themeFill="background1" w:themeFillShade="A6"/>
             <w:tcMar>
               <w:right w:w="170" w:type="dxa"/>
             </w:tcMar>
           </w:tcPr>
           <w:p>
             <w:r>
-              <w:t xml:space="preserve">Details of </w:t>
-            </w:r>
-            <w:r>
-              <w:t xml:space="preserve">arrangements to ensure that material and/or private information obtained from or about the participating individuals </w:t>
-            </w:r>
-            <w:r>
-              <w:t xml:space="preserve">will </w:t>
-            </w:r>
-            <w:r>
-              <w:t>remain confidential</w:t>
-            </w:r>
-            <w:r>
-              <w:t xml:space="preserve"> (see B1.5)</w:t>
-            </w:r>
-          </w:p>
-          <w:p>
-            <w:r>
-              <w:t xml:space="preserve">    </w:t>
-            </w:r>
-            <w:r>
-              <w:t>Any personal data must be acquired, stored and made accessible</w:t>
+              <w:t>Details of arrangements to ensure that material and/or private information obtained from or about the participating individuals will remain confidential (see B1.5)</w:t>
+            </w:r>
+          </w:p>
+          <w:p>
+            <w:r>
+              <w:t xml:space="preserve">    Any personal data must be acquired, stored and made accessible</w:t>
             </w:r>
           </w:p>
           <w:p>
@@ -8290,51 +7825,25 @@
       <w:tr>
         <w:tc>
           <w:tcPr>
-            <w:tcW w:w="9180" w:type="dxa"/>
+            <w:tcW w:w="9204" w:type="dxa"/>
             <w:tcMar>
               <w:right w:w="170" w:type="dxa"/>
             </w:tcMar>
           </w:tcPr>
           <w:p>
             <w:r>
-              <w:t xml:space="preserve">All user feedback forms will be made </w:t>
-            </w:r>
-            <w:r>
-              <w:t>anonymous and</w:t>
-            </w:r>
-            <w:r>
-              <w:t xml:space="preserve"> contain no </w:t>
-            </w:r>
-            <w:r>
-              <w:t xml:space="preserve">personally </w:t>
-            </w:r>
-            <w:r>
-              <w:t>identifiable information.</w:t>
+              <w:t>All user feedback forms will be made anonymous and contain no personally identifiable information.</w:t>
             </w:r>
             <w:r>
               <w:br/>
             </w:r>
             <w:r>
               <w:br/>
-            </w:r>
-            <w:r>
-              <w:t>User consent will be sought if the player</w:t>
-            </w:r>
-            <w:r>
-              <w:t>’</w:t>
-            </w:r>
-            <w:r>
-              <w:t>s voice and face will be recorded for recorded feedback.</w:t>
+              <w:t>User consent will be sought if the player’s voice and face will be recorded for recorded feedback.</w:t>
             </w:r>
             <w:r>
               <w:br/>
-              <w:t xml:space="preserve">If a screenshot included in the report, contains an image of the player, their face will be blurred or obscured to protect their identity. All recorded gameplay footage will be stored on an offline secure drive. Footage that contains identifiable information will either be deleted after the project is completed, </w:t>
-            </w:r>
-            <w:r>
-              <w:t>or</w:t>
-            </w:r>
-            <w:r>
-              <w:t xml:space="preserve"> if the footage is shared with the public player faces will be blurred.</w:t>
+              <w:t>If a screenshot included in the report, contains an image of the player, their face will be blurred or obscured to protect their identity. All recorded gameplay footage will be stored on an offline secure drive. Footage that contains identifiable information will either be deleted after the project is completed, or if the footage is shared with the public player faces will be blurred.</w:t>
             </w:r>
             <w:r>
               <w:br/>
@@ -8360,8 +7869,8 @@
     <w:p/>
     <w:p/>
     <w:sectPr>
-      <w:footerReference w:type="even" r:id="rId37"/>
-      <w:footerReference w:type="default" r:id="rId38"/>
+      <w:footerReference w:type="even" r:id="rId36"/>
+      <w:footerReference w:type="default" r:id="rId37"/>
       <w:pgSz w:w="12240" w:h="15840"/>
       <w:pgMar w:top="1440" w:right="1440" w:bottom="1440" w:left="1440" w:header="720" w:footer="720" w:gutter="0"/>
       <w:cols w:space="720"/>

</xml_diff>